<commit_message>
Terceira revisão da Ementa
</commit_message>
<xml_diff>
--- a/Ementa/Ementa iOS.docx
+++ b/Ementa/Ementa iOS.docx
@@ -31,24 +31,509 @@
     <w:p>
       <w:pPr>
         <w:pStyle w:val="Ttulo3"/>
+        <w:ind w:firstLine="720"/>
         <w:contextualSpacing w:val="0"/>
       </w:pPr>
       <w:bookmarkStart w:id="1" w:name="h.ovxwngo9gjz8" w:colFirst="0" w:colLast="0"/>
       <w:bookmarkEnd w:id="1"/>
+      <w:r>
+        <w:t>Aula 1</w:t>
+      </w:r>
+      <w:r>
+        <w:t xml:space="preserve"> </w:t>
+      </w:r>
+      <w:r>
+        <w:t>– Introdução</w:t>
+      </w:r>
+    </w:p>
+    <w:p>
+      <w:pPr>
+        <w:pStyle w:val="Ttulo3"/>
+        <w:ind w:firstLine="720"/>
+        <w:contextualSpacing w:val="0"/>
+      </w:pPr>
+      <w:r>
+        <w:t>Aula 2</w:t>
+      </w:r>
+      <w:r>
+        <w:t xml:space="preserve"> </w:t>
+      </w:r>
+      <w:r>
+        <w:t>– Ambiente de desenvolvimento</w:t>
+      </w:r>
+    </w:p>
+    <w:p>
+      <w:pPr>
+        <w:ind w:left="720"/>
+        <w:contextualSpacing/>
+      </w:pPr>
+    </w:p>
+    <w:p>
+      <w:pPr>
+        <w:pStyle w:val="Ttulo2"/>
+        <w:contextualSpacing w:val="0"/>
+      </w:pPr>
+      <w:bookmarkStart w:id="2" w:name="h.ek8valgvype" w:colFirst="0" w:colLast="0"/>
+      <w:bookmarkEnd w:id="2"/>
+      <w:r>
+        <w:t>Unidade 2 – Primeiros passos</w:t>
+      </w:r>
+      <w:bookmarkStart w:id="3" w:name="h.34cajw6jjr8u" w:colFirst="0" w:colLast="0"/>
+      <w:bookmarkEnd w:id="3"/>
+    </w:p>
+    <w:p>
+      <w:pPr>
+        <w:pStyle w:val="Ttulo3"/>
+        <w:ind w:firstLine="720"/>
+        <w:contextualSpacing w:val="0"/>
+      </w:pPr>
+      <w:bookmarkStart w:id="4" w:name="h.d2cvd7wx32t6" w:colFirst="0" w:colLast="0"/>
+      <w:bookmarkEnd w:id="4"/>
+      <w:r>
+        <w:t xml:space="preserve">Aula </w:t>
+      </w:r>
+      <w:r>
+        <w:t>1</w:t>
+      </w:r>
+      <w:r>
+        <w:t xml:space="preserve"> </w:t>
+      </w:r>
+      <w:r>
+        <w:t>–</w:t>
+      </w:r>
+      <w:r>
+        <w:t xml:space="preserve"> Swift</w:t>
+      </w:r>
+      <w:r>
+        <w:t xml:space="preserve"> – Parte 1: </w:t>
+      </w:r>
+      <w:proofErr w:type="spellStart"/>
+      <w:r>
+        <w:t>Sintáxe</w:t>
+      </w:r>
+      <w:proofErr w:type="spellEnd"/>
+      <w:r>
+        <w:t xml:space="preserve"> básica</w:t>
+      </w:r>
+    </w:p>
+    <w:p>
+      <w:pPr>
+        <w:pStyle w:val="Ttulo3"/>
+        <w:ind w:firstLine="720"/>
+        <w:contextualSpacing w:val="0"/>
+      </w:pPr>
+      <w:r>
+        <w:t>Aula 2</w:t>
+      </w:r>
+      <w:r>
+        <w:t xml:space="preserve"> – Swift – Parte </w:t>
+      </w:r>
+      <w:r>
+        <w:t>2</w:t>
+      </w:r>
+      <w:r>
+        <w:t xml:space="preserve">: </w:t>
+      </w:r>
+      <w:r>
+        <w:t xml:space="preserve">Classes, </w:t>
+      </w:r>
+      <w:proofErr w:type="spellStart"/>
+      <w:r>
+        <w:t>Structs</w:t>
+      </w:r>
+      <w:proofErr w:type="spellEnd"/>
+      <w:r>
+        <w:t xml:space="preserve">, </w:t>
+      </w:r>
+      <w:proofErr w:type="spellStart"/>
+      <w:r>
+        <w:t>Enuns</w:t>
+      </w:r>
+      <w:proofErr w:type="spellEnd"/>
+    </w:p>
+    <w:p>
+      <w:bookmarkStart w:id="5" w:name="h.at10hvvl42ru" w:colFirst="0" w:colLast="0"/>
+      <w:bookmarkEnd w:id="5"/>
+    </w:p>
+    <w:p>
+      <w:pPr>
+        <w:pStyle w:val="Ttulo2"/>
+        <w:contextualSpacing w:val="0"/>
+      </w:pPr>
+      <w:r>
+        <w:t>Unidade 3</w:t>
+      </w:r>
+      <w:r>
+        <w:t xml:space="preserve"> – Interface gráfica </w:t>
+      </w:r>
+      <w:r>
+        <w:t>– Parte 1</w:t>
+      </w:r>
+    </w:p>
+    <w:p>
+      <w:pPr>
+        <w:pStyle w:val="Ttulo3"/>
+        <w:ind w:firstLine="720"/>
+        <w:contextualSpacing w:val="0"/>
+      </w:pPr>
+      <w:bookmarkStart w:id="6" w:name="h.lwv9bt9z4kgp" w:colFirst="0" w:colLast="0"/>
+      <w:bookmarkEnd w:id="6"/>
+      <w:r>
+        <w:t xml:space="preserve">Aula </w:t>
+      </w:r>
+      <w:r>
+        <w:t>1</w:t>
+      </w:r>
+      <w:r>
+        <w:t xml:space="preserve"> </w:t>
+      </w:r>
+      <w:r>
+        <w:t xml:space="preserve">- </w:t>
+      </w:r>
+      <w:proofErr w:type="spellStart"/>
+      <w:r>
+        <w:t>Storyboard</w:t>
+      </w:r>
+      <w:proofErr w:type="spellEnd"/>
+    </w:p>
+    <w:p>
+      <w:pPr>
+        <w:pStyle w:val="Ttulo3"/>
+        <w:ind w:left="360" w:firstLine="360"/>
+        <w:contextualSpacing w:val="0"/>
+      </w:pPr>
+      <w:r>
+        <w:t xml:space="preserve">Aula </w:t>
+      </w:r>
+      <w:r>
+        <w:t>2</w:t>
+      </w:r>
+      <w:r>
+        <w:t xml:space="preserve"> –</w:t>
+      </w:r>
+      <w:r>
+        <w:t xml:space="preserve"> </w:t>
+      </w:r>
+      <w:r>
+        <w:t>Auto Layout</w:t>
+      </w:r>
+    </w:p>
+    <w:p>
+      <w:pPr>
+        <w:pStyle w:val="Ttulo3"/>
+        <w:ind w:firstLine="720"/>
+        <w:contextualSpacing w:val="0"/>
+      </w:pPr>
+      <w:r>
+        <w:t xml:space="preserve">Aula </w:t>
+      </w:r>
+      <w:r>
+        <w:t>3</w:t>
+      </w:r>
+      <w:r>
+        <w:t xml:space="preserve"> –</w:t>
+      </w:r>
+      <w:r>
+        <w:t xml:space="preserve"> </w:t>
+      </w:r>
+      <w:r>
+        <w:t>Views e Controles de entrada</w:t>
+      </w:r>
+    </w:p>
+    <w:p/>
+    <w:p>
+      <w:pPr>
+        <w:pStyle w:val="Ttulo2"/>
+        <w:contextualSpacing w:val="0"/>
+      </w:pPr>
+      <w:r>
+        <w:t>Unidade 4</w:t>
+      </w:r>
+      <w:r>
+        <w:t xml:space="preserve"> – </w:t>
+      </w:r>
+      <w:r>
+        <w:t>Padrões de Projeto</w:t>
+      </w:r>
+    </w:p>
+    <w:p>
+      <w:pPr>
+        <w:pStyle w:val="Ttulo3"/>
+        <w:ind w:firstLine="720"/>
+        <w:contextualSpacing w:val="0"/>
+      </w:pPr>
+      <w:r>
+        <w:t xml:space="preserve">Aula </w:t>
+      </w:r>
+      <w:r>
+        <w:t>1</w:t>
+      </w:r>
+      <w:r>
+        <w:t xml:space="preserve"> – </w:t>
+      </w:r>
+      <w:r>
+        <w:t xml:space="preserve">MVC, </w:t>
+      </w:r>
+      <w:proofErr w:type="spellStart"/>
+      <w:r>
+        <w:t>Decorator</w:t>
+      </w:r>
+      <w:proofErr w:type="spellEnd"/>
+      <w:r>
+        <w:t xml:space="preserve">, </w:t>
+      </w:r>
+      <w:proofErr w:type="spellStart"/>
+      <w:r>
+        <w:t>Singleton</w:t>
+      </w:r>
+      <w:proofErr w:type="spellEnd"/>
+      <w:r>
+        <w:t xml:space="preserve"> e </w:t>
+      </w:r>
+      <w:proofErr w:type="spellStart"/>
+      <w:r>
+        <w:t>Facade</w:t>
+      </w:r>
+      <w:proofErr w:type="spellEnd"/>
+    </w:p>
+    <w:p>
+      <w:pPr>
+        <w:pStyle w:val="Ttulo3"/>
+        <w:ind w:firstLine="720"/>
+        <w:contextualSpacing w:val="0"/>
+      </w:pPr>
+      <w:r>
+        <w:t xml:space="preserve">Aula </w:t>
+      </w:r>
+      <w:r>
+        <w:t>2</w:t>
+      </w:r>
+      <w:r>
+        <w:t xml:space="preserve"> </w:t>
+      </w:r>
+      <w:r>
+        <w:t xml:space="preserve">– </w:t>
+      </w:r>
+      <w:proofErr w:type="spellStart"/>
+      <w:r>
+        <w:t>Observer</w:t>
+      </w:r>
+      <w:proofErr w:type="spellEnd"/>
+      <w:r>
+        <w:t xml:space="preserve"> e</w:t>
+      </w:r>
+      <w:r>
+        <w:t xml:space="preserve"> </w:t>
+      </w:r>
+      <w:proofErr w:type="spellStart"/>
+      <w:r>
+        <w:t>Adapter</w:t>
+      </w:r>
+      <w:proofErr w:type="spellEnd"/>
+    </w:p>
+    <w:p>
+      <w:pPr>
+        <w:pStyle w:val="Ttulo3"/>
+        <w:ind w:firstLine="720"/>
+        <w:contextualSpacing w:val="0"/>
+      </w:pPr>
+      <w:r>
+        <w:t xml:space="preserve">Aula </w:t>
+      </w:r>
+      <w:r>
+        <w:t>3</w:t>
+      </w:r>
+      <w:r>
+        <w:t xml:space="preserve"> – </w:t>
+      </w:r>
+      <w:proofErr w:type="spellStart"/>
+      <w:r>
+        <w:t>Delegates</w:t>
+      </w:r>
+      <w:proofErr w:type="spellEnd"/>
+      <w:r>
+        <w:t xml:space="preserve"> e </w:t>
+      </w:r>
+      <w:proofErr w:type="spellStart"/>
+      <w:r>
+        <w:t>Closures</w:t>
+      </w:r>
+      <w:proofErr w:type="spellEnd"/>
+    </w:p>
+    <w:p/>
+    <w:p>
+      <w:pPr>
+        <w:pStyle w:val="Ttulo2"/>
+        <w:contextualSpacing w:val="0"/>
+      </w:pPr>
+      <w:r>
+        <w:t>Unidade 5</w:t>
+      </w:r>
+      <w:r>
+        <w:t xml:space="preserve"> – Interface gráfica – Parte </w:t>
+      </w:r>
+      <w:r>
+        <w:t>2</w:t>
+      </w:r>
+    </w:p>
+    <w:p>
+      <w:pPr>
+        <w:pStyle w:val="Ttulo3"/>
+        <w:ind w:firstLine="720"/>
+        <w:contextualSpacing w:val="0"/>
+      </w:pPr>
+      <w:r>
+        <w:t>Aula 1 –</w:t>
+      </w:r>
+      <w:r>
+        <w:t xml:space="preserve"> </w:t>
+      </w:r>
+      <w:proofErr w:type="spellStart"/>
+      <w:r>
+        <w:t>ViewControllers</w:t>
+      </w:r>
+      <w:proofErr w:type="spellEnd"/>
+      <w:r>
+        <w:t xml:space="preserve"> e Navegação</w:t>
+      </w:r>
+    </w:p>
+    <w:p>
+      <w:pPr>
+        <w:pStyle w:val="Ttulo3"/>
+        <w:ind w:firstLine="720"/>
+        <w:contextualSpacing w:val="0"/>
+      </w:pPr>
+      <w:r>
+        <w:t xml:space="preserve">Aula </w:t>
+      </w:r>
+      <w:r>
+        <w:t>2</w:t>
+      </w:r>
+      <w:r>
+        <w:t xml:space="preserve"> –</w:t>
+      </w:r>
+      <w:r>
+        <w:t xml:space="preserve"> </w:t>
+      </w:r>
+      <w:r>
+        <w:t xml:space="preserve">Listas com </w:t>
+      </w:r>
+      <w:proofErr w:type="spellStart"/>
+      <w:r>
+        <w:t>UITableView</w:t>
+      </w:r>
+      <w:proofErr w:type="spellEnd"/>
+    </w:p>
+    <w:p>
+      <w:pPr>
+        <w:pStyle w:val="Ttulo3"/>
+        <w:ind w:firstLine="720"/>
+        <w:contextualSpacing w:val="0"/>
+      </w:pPr>
+      <w:r>
+        <w:t xml:space="preserve">Aula </w:t>
+      </w:r>
+      <w:r>
+        <w:t>3</w:t>
+      </w:r>
+      <w:r>
+        <w:t xml:space="preserve"> –</w:t>
+      </w:r>
+      <w:r>
+        <w:t xml:space="preserve"> </w:t>
+      </w:r>
+      <w:r>
+        <w:t>Animações básicas</w:t>
+      </w:r>
+    </w:p>
+    <w:p/>
+    <w:p>
+      <w:pPr>
+        <w:pStyle w:val="Ttulo2"/>
+        <w:contextualSpacing w:val="0"/>
+      </w:pPr>
+      <w:bookmarkStart w:id="7" w:name="h.3lnfn7cm8hgm" w:colFirst="0" w:colLast="0"/>
+      <w:bookmarkEnd w:id="7"/>
+      <w:r>
+        <w:t xml:space="preserve">Unidade </w:t>
+      </w:r>
+      <w:r>
+        <w:t>6</w:t>
+      </w:r>
+      <w:r>
+        <w:t xml:space="preserve"> –</w:t>
+      </w:r>
+      <w:r>
+        <w:t xml:space="preserve"> Detalhes finais (Extras</w:t>
+      </w:r>
+      <w:bookmarkStart w:id="8" w:name="_GoBack"/>
+      <w:bookmarkEnd w:id="8"/>
+      <w:r>
+        <w:t>)</w:t>
+      </w:r>
+    </w:p>
+    <w:p>
+      <w:pPr>
+        <w:pStyle w:val="Ttulo3"/>
+        <w:ind w:firstLine="720"/>
+        <w:contextualSpacing w:val="0"/>
+      </w:pPr>
+      <w:r>
+        <w:t>Aula 1 –</w:t>
+      </w:r>
+      <w:r>
+        <w:t xml:space="preserve"> </w:t>
+      </w:r>
+      <w:proofErr w:type="spellStart"/>
+      <w:r>
+        <w:t>Inspectable</w:t>
+      </w:r>
+      <w:proofErr w:type="spellEnd"/>
+      <w:r>
+        <w:t xml:space="preserve"> e </w:t>
+      </w:r>
+      <w:proofErr w:type="spellStart"/>
+      <w:r>
+        <w:t>Designables</w:t>
+      </w:r>
+      <w:proofErr w:type="spellEnd"/>
+    </w:p>
+    <w:p/>
+    <w:p>
+      <w:pPr>
+        <w:pStyle w:val="Ttulo3"/>
+        <w:contextualSpacing w:val="0"/>
+      </w:pPr>
+      <w:bookmarkStart w:id="9" w:name="h.fdi9iudl9452" w:colFirst="0" w:colLast="0"/>
+      <w:bookmarkEnd w:id="9"/>
+      <w:r>
+        <w:rPr>
+          <w:sz w:val="36"/>
+          <w:szCs w:val="36"/>
+        </w:rPr>
+        <w:lastRenderedPageBreak/>
+        <w:t xml:space="preserve">     </w:t>
+      </w:r>
+      <w:r>
+        <w:rPr>
+          <w:sz w:val="36"/>
+          <w:szCs w:val="36"/>
+        </w:rPr>
+        <w:tab/>
+      </w:r>
       <w:r>
         <w:rPr>
           <w:sz w:val="27"/>
           <w:szCs w:val="27"/>
         </w:rPr>
-        <w:t xml:space="preserve">     </w:t>
+        <w:t xml:space="preserve">Aula </w:t>
       </w:r>
       <w:r>
         <w:rPr>
           <w:sz w:val="27"/>
           <w:szCs w:val="27"/>
         </w:rPr>
-        <w:tab/>
-        <w:t>Aula 1</w:t>
+        <w:t>1</w:t>
       </w:r>
       <w:r>
         <w:t xml:space="preserve"> </w:t>
@@ -58,91 +543,21 @@
           <w:sz w:val="27"/>
           <w:szCs w:val="27"/>
         </w:rPr>
-        <w:t>– Introdução</w:t>
-      </w:r>
-    </w:p>
-    <w:p>
-      <w:pPr>
-        <w:numPr>
-          <w:ilvl w:val="1"/>
-          <w:numId w:val="1"/>
-        </w:numPr>
-        <w:ind w:hanging="360"/>
-        <w:contextualSpacing/>
-      </w:pPr>
+        <w:t>–</w:t>
+      </w:r>
       <w:r>
         <w:rPr>
-          <w:sz w:val="21"/>
-          <w:szCs w:val="21"/>
-        </w:rPr>
-        <w:t>Para quem é este livro</w:t>
-      </w:r>
-    </w:p>
-    <w:p>
-      <w:pPr>
-        <w:numPr>
-          <w:ilvl w:val="1"/>
-          <w:numId w:val="1"/>
-        </w:numPr>
-        <w:ind w:hanging="360"/>
-        <w:contextualSpacing/>
-      </w:pPr>
-      <w:r>
-        <w:rPr>
-          <w:sz w:val="21"/>
-          <w:szCs w:val="21"/>
-        </w:rPr>
-        <w:t>Requisitos</w:t>
-      </w:r>
-    </w:p>
-    <w:p>
-      <w:pPr>
-        <w:numPr>
-          <w:ilvl w:val="1"/>
-          <w:numId w:val="1"/>
-        </w:numPr>
-        <w:ind w:hanging="360"/>
-        <w:contextualSpacing/>
-      </w:pPr>
-      <w:r>
-        <w:rPr>
-          <w:sz w:val="21"/>
-          <w:szCs w:val="21"/>
-        </w:rPr>
-        <w:t xml:space="preserve">Histórico da Apple e </w:t>
-      </w:r>
-      <w:proofErr w:type="spellStart"/>
-      <w:r>
-        <w:rPr>
-          <w:sz w:val="21"/>
-          <w:szCs w:val="21"/>
-        </w:rPr>
-        <w:t>iOS</w:t>
-      </w:r>
-      <w:proofErr w:type="spellEnd"/>
-      <w:r>
-        <w:rPr>
-          <w:sz w:val="21"/>
-          <w:szCs w:val="21"/>
+          <w:sz w:val="27"/>
+          <w:szCs w:val="27"/>
         </w:rPr>
         <w:t xml:space="preserve"> </w:t>
       </w:r>
-    </w:p>
-    <w:p>
-      <w:pPr>
-        <w:numPr>
-          <w:ilvl w:val="1"/>
-          <w:numId w:val="1"/>
-        </w:numPr>
-        <w:ind w:hanging="360"/>
-        <w:contextualSpacing/>
-      </w:pPr>
       <w:r>
         <w:rPr>
-          <w:sz w:val="21"/>
-          <w:szCs w:val="21"/>
+          <w:sz w:val="27"/>
+          <w:szCs w:val="27"/>
         </w:rPr>
-        <w:t>Usuário e experiência de uso</w:t>
+        <w:t>Manipulando dados obtidos pela rede</w:t>
       </w:r>
     </w:p>
     <w:p>
@@ -160,1537 +575,84 @@
           <w:sz w:val="27"/>
           <w:szCs w:val="27"/>
         </w:rPr>
-        <w:t>Aula 2</w:t>
-      </w:r>
-      <w:r>
-        <w:t xml:space="preserve"> </w:t>
+        <w:t xml:space="preserve">Aula </w:t>
       </w:r>
       <w:r>
         <w:rPr>
           <w:sz w:val="27"/>
           <w:szCs w:val="27"/>
         </w:rPr>
-        <w:t>– Ambiente de desenvolvimento</w:t>
-      </w:r>
-    </w:p>
-    <w:p>
-      <w:pPr>
-        <w:pStyle w:val="PargrafodaLista"/>
-        <w:numPr>
-          <w:ilvl w:val="0"/>
-          <w:numId w:val="2"/>
-        </w:numPr>
-      </w:pPr>
-      <w:r>
-        <w:t>Licença para desenvolvedor</w:t>
-      </w:r>
-    </w:p>
-    <w:p>
-      <w:pPr>
-        <w:pStyle w:val="PargrafodaLista"/>
-        <w:numPr>
-          <w:ilvl w:val="0"/>
-          <w:numId w:val="2"/>
-        </w:numPr>
-      </w:pPr>
-      <w:r>
-        <w:t xml:space="preserve">Download do </w:t>
-      </w:r>
-      <w:proofErr w:type="spellStart"/>
-      <w:r>
-        <w:t>Xcode</w:t>
-      </w:r>
-      <w:proofErr w:type="spellEnd"/>
-    </w:p>
-    <w:p>
-      <w:pPr>
-        <w:pStyle w:val="PargrafodaLista"/>
-        <w:numPr>
-          <w:ilvl w:val="0"/>
-          <w:numId w:val="2"/>
-        </w:numPr>
-      </w:pPr>
-      <w:r>
-        <w:t xml:space="preserve">Interface do </w:t>
-      </w:r>
-      <w:proofErr w:type="spellStart"/>
-      <w:r>
-        <w:t>Xcode</w:t>
-      </w:r>
-      <w:proofErr w:type="spellEnd"/>
-    </w:p>
-    <w:p>
-      <w:pPr>
-        <w:pStyle w:val="PargrafodaLista"/>
-        <w:numPr>
-          <w:ilvl w:val="0"/>
-          <w:numId w:val="2"/>
-        </w:numPr>
-      </w:pPr>
-      <w:r>
-        <w:t xml:space="preserve">Versões do </w:t>
-      </w:r>
-      <w:proofErr w:type="spellStart"/>
-      <w:r>
-        <w:t>iOS</w:t>
-      </w:r>
-      <w:proofErr w:type="spellEnd"/>
-      <w:r>
-        <w:t xml:space="preserve"> e suporte mínimo</w:t>
-      </w:r>
-    </w:p>
-    <w:p>
-      <w:pPr>
-        <w:pStyle w:val="PargrafodaLista"/>
-        <w:numPr>
-          <w:ilvl w:val="0"/>
-          <w:numId w:val="2"/>
-        </w:numPr>
-      </w:pPr>
-      <w:r>
-        <w:t>Escrevendo o primeiro programa – Hello World</w:t>
-      </w:r>
-    </w:p>
-    <w:p>
-      <w:pPr>
-        <w:ind w:left="720"/>
-        <w:contextualSpacing/>
-      </w:pPr>
-    </w:p>
-    <w:p>
-      <w:pPr>
-        <w:pStyle w:val="Ttulo2"/>
-        <w:contextualSpacing w:val="0"/>
-      </w:pPr>
-      <w:bookmarkStart w:id="2" w:name="h.ek8valgvype" w:colFirst="0" w:colLast="0"/>
-      <w:bookmarkEnd w:id="2"/>
-      <w:r>
-        <w:t>Unidade 2 – Primeiros passos</w:t>
-      </w:r>
-      <w:bookmarkStart w:id="3" w:name="h.34cajw6jjr8u" w:colFirst="0" w:colLast="0"/>
-      <w:bookmarkEnd w:id="3"/>
-    </w:p>
-    <w:p>
-      <w:pPr>
-        <w:pStyle w:val="Ttulo3"/>
-        <w:ind w:firstLine="720"/>
-        <w:contextualSpacing w:val="0"/>
-      </w:pPr>
-      <w:bookmarkStart w:id="4" w:name="h.d2cvd7wx32t6" w:colFirst="0" w:colLast="0"/>
-      <w:bookmarkEnd w:id="4"/>
-      <w:r>
-        <w:t>Aula 3 - Swift</w:t>
-      </w:r>
-    </w:p>
-    <w:p>
-      <w:pPr>
-        <w:numPr>
-          <w:ilvl w:val="1"/>
-          <w:numId w:val="3"/>
-        </w:numPr>
-        <w:contextualSpacing/>
-      </w:pPr>
-      <w:proofErr w:type="gramStart"/>
-      <w:r>
-        <w:t>Bem vindo</w:t>
-      </w:r>
-      <w:proofErr w:type="gramEnd"/>
-      <w:r>
-        <w:t xml:space="preserve"> ao Swift</w:t>
-      </w:r>
-    </w:p>
-    <w:p>
-      <w:pPr>
-        <w:numPr>
-          <w:ilvl w:val="1"/>
-          <w:numId w:val="3"/>
-        </w:numPr>
-        <w:contextualSpacing/>
-      </w:pPr>
-      <w:r>
-        <w:t>Valores Simples</w:t>
-      </w:r>
-    </w:p>
-    <w:p>
-      <w:pPr>
-        <w:numPr>
-          <w:ilvl w:val="1"/>
-          <w:numId w:val="3"/>
-        </w:numPr>
-        <w:contextualSpacing/>
-      </w:pPr>
-      <w:r>
-        <w:t>Controle de Fluxo</w:t>
-      </w:r>
-    </w:p>
-    <w:p>
-      <w:pPr>
-        <w:numPr>
-          <w:ilvl w:val="1"/>
-          <w:numId w:val="3"/>
-        </w:numPr>
-        <w:contextualSpacing/>
-      </w:pPr>
-      <w:r>
-        <w:t xml:space="preserve">Funções e </w:t>
-      </w:r>
-      <w:proofErr w:type="spellStart"/>
-      <w:r>
-        <w:t>Closures</w:t>
-      </w:r>
-      <w:proofErr w:type="spellEnd"/>
-    </w:p>
-    <w:p>
-      <w:pPr>
-        <w:numPr>
-          <w:ilvl w:val="1"/>
-          <w:numId w:val="3"/>
-        </w:numPr>
-        <w:contextualSpacing/>
-      </w:pPr>
-      <w:r>
-        <w:t>Objetos e Classes</w:t>
-      </w:r>
-    </w:p>
-    <w:p>
-      <w:pPr>
-        <w:numPr>
-          <w:ilvl w:val="1"/>
-          <w:numId w:val="3"/>
-        </w:numPr>
-        <w:contextualSpacing/>
-      </w:pPr>
-      <w:r>
-        <w:t>Enumerações e Estruturas (</w:t>
-      </w:r>
-      <w:proofErr w:type="spellStart"/>
-      <w:r>
-        <w:t>structs</w:t>
-      </w:r>
-      <w:proofErr w:type="spellEnd"/>
-      <w:r>
-        <w:t>)</w:t>
-      </w:r>
-    </w:p>
-    <w:p>
-      <w:pPr>
-        <w:numPr>
-          <w:ilvl w:val="1"/>
-          <w:numId w:val="3"/>
-        </w:numPr>
-        <w:contextualSpacing/>
-      </w:pPr>
-      <w:r>
-        <w:t xml:space="preserve">Protocolo e </w:t>
-      </w:r>
-      <w:proofErr w:type="spellStart"/>
-      <w:r>
-        <w:t>extenções</w:t>
-      </w:r>
-      <w:proofErr w:type="spellEnd"/>
-    </w:p>
-    <w:p>
-      <w:pPr>
-        <w:numPr>
-          <w:ilvl w:val="1"/>
-          <w:numId w:val="3"/>
-        </w:numPr>
-        <w:contextualSpacing/>
-      </w:pPr>
-      <w:r>
-        <w:t>Manipulação de erros</w:t>
-      </w:r>
-    </w:p>
-    <w:p>
-      <w:pPr>
-        <w:numPr>
-          <w:ilvl w:val="1"/>
-          <w:numId w:val="3"/>
-        </w:numPr>
-        <w:contextualSpacing/>
-      </w:pPr>
-      <w:proofErr w:type="spellStart"/>
-      <w:r>
-        <w:t>Generics</w:t>
-      </w:r>
-      <w:proofErr w:type="spellEnd"/>
-    </w:p>
-    <w:p>
-      <w:pPr>
-        <w:pStyle w:val="Ttulo3"/>
-        <w:ind w:firstLine="720"/>
-        <w:contextualSpacing w:val="0"/>
-      </w:pPr>
-      <w:r>
-        <w:t>Aula 4 – Ferramentas essenciais</w:t>
-      </w:r>
-    </w:p>
-    <w:p>
-      <w:pPr>
-        <w:pStyle w:val="PargrafodaLista"/>
-        <w:numPr>
-          <w:ilvl w:val="0"/>
-          <w:numId w:val="4"/>
-        </w:numPr>
-      </w:pPr>
-      <w:proofErr w:type="spellStart"/>
-      <w:r>
-        <w:t>Debugger</w:t>
-      </w:r>
-      <w:proofErr w:type="spellEnd"/>
-      <w:r>
-        <w:t xml:space="preserve"> e Breakpoints </w:t>
-      </w:r>
-    </w:p>
-    <w:p>
-      <w:pPr>
-        <w:pStyle w:val="PargrafodaLista"/>
-        <w:numPr>
-          <w:ilvl w:val="0"/>
-          <w:numId w:val="4"/>
-        </w:numPr>
-      </w:pPr>
-      <w:r>
-        <w:t xml:space="preserve">Console do </w:t>
-      </w:r>
-      <w:proofErr w:type="spellStart"/>
-      <w:r>
-        <w:t>Xcode</w:t>
-      </w:r>
-      <w:proofErr w:type="spellEnd"/>
-    </w:p>
-    <w:p>
-      <w:pPr>
-        <w:pStyle w:val="PargrafodaLista"/>
-        <w:numPr>
-          <w:ilvl w:val="0"/>
-          <w:numId w:val="4"/>
-        </w:numPr>
-      </w:pPr>
-      <w:proofErr w:type="spellStart"/>
-      <w:r>
-        <w:t>Stacktrace</w:t>
-      </w:r>
-      <w:proofErr w:type="spellEnd"/>
-    </w:p>
-    <w:p>
-      <w:pPr>
-        <w:pStyle w:val="PargrafodaLista"/>
-        <w:numPr>
-          <w:ilvl w:val="0"/>
-          <w:numId w:val="4"/>
-        </w:numPr>
-      </w:pPr>
-      <w:r>
-        <w:t xml:space="preserve">Simulador </w:t>
-      </w:r>
-      <w:proofErr w:type="spellStart"/>
-      <w:r>
-        <w:t>iOS</w:t>
-      </w:r>
-      <w:proofErr w:type="spellEnd"/>
-    </w:p>
-    <w:p>
-      <w:pPr>
-        <w:pStyle w:val="PargrafodaLista"/>
-        <w:numPr>
-          <w:ilvl w:val="0"/>
-          <w:numId w:val="4"/>
-        </w:numPr>
-      </w:pPr>
-      <w:proofErr w:type="spellStart"/>
-      <w:r>
-        <w:t>Info.plist</w:t>
-      </w:r>
-      <w:proofErr w:type="spellEnd"/>
-    </w:p>
-    <w:p>
-      <w:pPr>
-        <w:pStyle w:val="PargrafodaLista"/>
-        <w:numPr>
-          <w:ilvl w:val="0"/>
-          <w:numId w:val="4"/>
-        </w:numPr>
-      </w:pPr>
-      <w:r>
-        <w:t xml:space="preserve">O gerenciador de dependências </w:t>
-      </w:r>
-      <w:proofErr w:type="spellStart"/>
-      <w:r>
-        <w:t>Cocoapos</w:t>
-      </w:r>
-      <w:proofErr w:type="spellEnd"/>
-    </w:p>
-    <w:p>
-      <w:pPr>
-        <w:contextualSpacing/>
-      </w:pPr>
-    </w:p>
-    <w:p>
-      <w:pPr>
-        <w:pStyle w:val="Ttulo2"/>
-        <w:contextualSpacing w:val="0"/>
-      </w:pPr>
-      <w:bookmarkStart w:id="5" w:name="h.at10hvvl42ru" w:colFirst="0" w:colLast="0"/>
-      <w:bookmarkEnd w:id="5"/>
-      <w:r>
-        <w:t>Unidade 3 – Orientação a objetos e Padrões de Projeto</w:t>
-      </w:r>
-    </w:p>
-    <w:p>
-      <w:pPr>
-        <w:pStyle w:val="Ttulo3"/>
-        <w:ind w:firstLine="720"/>
-        <w:contextualSpacing w:val="0"/>
-      </w:pPr>
-      <w:r>
-        <w:t>Aula 5 – Relembrando orientação a objetos</w:t>
-      </w:r>
-    </w:p>
-    <w:p>
-      <w:pPr>
-        <w:pStyle w:val="PargrafodaLista"/>
-        <w:numPr>
-          <w:ilvl w:val="1"/>
-          <w:numId w:val="5"/>
-        </w:numPr>
-      </w:pPr>
-      <w:r>
-        <w:t>Herança</w:t>
-      </w:r>
-    </w:p>
-    <w:p>
-      <w:pPr>
-        <w:pStyle w:val="PargrafodaLista"/>
-        <w:numPr>
-          <w:ilvl w:val="1"/>
-          <w:numId w:val="5"/>
-        </w:numPr>
-      </w:pPr>
-      <w:r>
-        <w:t>Interface</w:t>
-      </w:r>
-    </w:p>
-    <w:p>
-      <w:pPr>
-        <w:pStyle w:val="PargrafodaLista"/>
-        <w:numPr>
-          <w:ilvl w:val="1"/>
-          <w:numId w:val="5"/>
-        </w:numPr>
-      </w:pPr>
-      <w:r>
-        <w:t>Métodos Abstratos</w:t>
-      </w:r>
-    </w:p>
-    <w:p>
-      <w:pPr>
-        <w:pStyle w:val="PargrafodaLista"/>
-        <w:numPr>
-          <w:ilvl w:val="1"/>
-          <w:numId w:val="5"/>
-        </w:numPr>
-      </w:pPr>
-      <w:proofErr w:type="spellStart"/>
-      <w:r>
-        <w:t>Overload</w:t>
-      </w:r>
-      <w:proofErr w:type="spellEnd"/>
-      <w:r>
-        <w:t xml:space="preserve"> e </w:t>
-      </w:r>
-      <w:proofErr w:type="spellStart"/>
-      <w:r>
-        <w:t>Override</w:t>
-      </w:r>
-      <w:proofErr w:type="spellEnd"/>
-    </w:p>
-    <w:p>
-      <w:pPr>
-        <w:pStyle w:val="Ttulo3"/>
-        <w:ind w:firstLine="720"/>
-        <w:contextualSpacing w:val="0"/>
-      </w:pPr>
-      <w:r>
-        <w:lastRenderedPageBreak/>
-        <w:t>Aula 6 – Padrões de projeto</w:t>
-      </w:r>
-    </w:p>
-    <w:p>
-      <w:pPr>
-        <w:pStyle w:val="PargrafodaLista"/>
-        <w:numPr>
-          <w:ilvl w:val="0"/>
-          <w:numId w:val="6"/>
-        </w:numPr>
-      </w:pPr>
-      <w:r>
-        <w:t>MVC</w:t>
-      </w:r>
-    </w:p>
-    <w:p>
-      <w:pPr>
-        <w:pStyle w:val="PargrafodaLista"/>
-        <w:numPr>
-          <w:ilvl w:val="0"/>
-          <w:numId w:val="6"/>
-        </w:numPr>
-      </w:pPr>
-      <w:r>
-        <w:t>Workflow</w:t>
-      </w:r>
-    </w:p>
-    <w:p>
-      <w:pPr>
-        <w:pStyle w:val="PargrafodaLista"/>
-        <w:numPr>
-          <w:ilvl w:val="0"/>
-          <w:numId w:val="6"/>
-        </w:numPr>
-      </w:pPr>
-      <w:proofErr w:type="spellStart"/>
-      <w:r>
-        <w:t>Singleton</w:t>
-      </w:r>
-      <w:proofErr w:type="spellEnd"/>
-    </w:p>
-    <w:p/>
-    <w:p>
-      <w:pPr>
-        <w:pStyle w:val="Ttulo2"/>
-        <w:contextualSpacing w:val="0"/>
-      </w:pPr>
-      <w:r>
-        <w:t>Unidade 4 – Interface gráfica (camada View e Controller)</w:t>
-      </w:r>
-    </w:p>
-    <w:p/>
-    <w:p>
-      <w:pPr>
-        <w:pStyle w:val="Ttulo3"/>
-        <w:ind w:firstLine="720"/>
-        <w:contextualSpacing w:val="0"/>
-      </w:pPr>
-      <w:bookmarkStart w:id="6" w:name="h.lwv9bt9z4kgp" w:colFirst="0" w:colLast="0"/>
-      <w:bookmarkEnd w:id="6"/>
-      <w:r>
-        <w:t xml:space="preserve">  Aula 7 </w:t>
-      </w:r>
-      <w:r>
-        <w:t xml:space="preserve">- </w:t>
-      </w:r>
-      <w:proofErr w:type="spellStart"/>
-      <w:r>
-        <w:t>Storyboard</w:t>
-      </w:r>
-      <w:proofErr w:type="spellEnd"/>
-    </w:p>
-    <w:p>
-      <w:pPr>
-        <w:pStyle w:val="PargrafodaLista"/>
-        <w:numPr>
-          <w:ilvl w:val="0"/>
-          <w:numId w:val="7"/>
-        </w:numPr>
-      </w:pPr>
-      <w:r>
-        <w:rPr>
-          <w:sz w:val="21"/>
-          <w:szCs w:val="21"/>
-        </w:rPr>
-        <w:t xml:space="preserve">Prototipagem rápida com </w:t>
-      </w:r>
-      <w:proofErr w:type="spellStart"/>
-      <w:r>
-        <w:rPr>
-          <w:sz w:val="21"/>
-          <w:szCs w:val="21"/>
-        </w:rPr>
-        <w:t>StoryBoard</w:t>
-      </w:r>
-      <w:proofErr w:type="spellEnd"/>
-    </w:p>
-    <w:p>
-      <w:pPr>
-        <w:pStyle w:val="PargrafodaLista"/>
-        <w:numPr>
-          <w:ilvl w:val="0"/>
-          <w:numId w:val="7"/>
-        </w:numPr>
-      </w:pPr>
-      <w:r>
-        <w:rPr>
-          <w:sz w:val="21"/>
-          <w:szCs w:val="21"/>
-        </w:rPr>
-        <w:t xml:space="preserve">Os </w:t>
-      </w:r>
-      <w:proofErr w:type="spellStart"/>
-      <w:r>
-        <w:rPr>
-          <w:sz w:val="21"/>
-          <w:szCs w:val="21"/>
-        </w:rPr>
-        <w:t>XIBs</w:t>
-      </w:r>
-      <w:proofErr w:type="spellEnd"/>
-      <w:r>
-        <w:rPr>
-          <w:sz w:val="21"/>
-          <w:szCs w:val="21"/>
-        </w:rPr>
-        <w:t xml:space="preserve"> (Interface </w:t>
-      </w:r>
-      <w:proofErr w:type="spellStart"/>
-      <w:r>
-        <w:rPr>
-          <w:sz w:val="21"/>
-          <w:szCs w:val="21"/>
-        </w:rPr>
-        <w:t>Builder</w:t>
-      </w:r>
-      <w:proofErr w:type="spellEnd"/>
-      <w:r>
-        <w:rPr>
-          <w:sz w:val="21"/>
-          <w:szCs w:val="21"/>
-        </w:rPr>
-        <w:t xml:space="preserve"> Files)</w:t>
-      </w:r>
-    </w:p>
-    <w:p>
-      <w:pPr>
-        <w:pStyle w:val="PargrafodaLista"/>
-        <w:numPr>
-          <w:ilvl w:val="0"/>
-          <w:numId w:val="7"/>
-        </w:numPr>
-      </w:pPr>
-      <w:r>
-        <w:rPr>
-          <w:sz w:val="21"/>
-          <w:szCs w:val="21"/>
-        </w:rPr>
-        <w:t xml:space="preserve">Trabalhando com múltiplos </w:t>
-      </w:r>
-      <w:proofErr w:type="spellStart"/>
-      <w:r>
-        <w:rPr>
-          <w:sz w:val="21"/>
-          <w:szCs w:val="21"/>
-        </w:rPr>
-        <w:t>StoryBoards</w:t>
-      </w:r>
-      <w:proofErr w:type="spellEnd"/>
-    </w:p>
-    <w:p>
-      <w:pPr>
-        <w:pStyle w:val="PargrafodaLista"/>
-        <w:numPr>
-          <w:ilvl w:val="0"/>
-          <w:numId w:val="7"/>
-        </w:numPr>
-      </w:pPr>
-      <w:bookmarkStart w:id="7" w:name="h.qofe95d1dp7r" w:colFirst="0" w:colLast="0"/>
-      <w:bookmarkEnd w:id="7"/>
-      <w:r>
-        <w:rPr>
-          <w:sz w:val="21"/>
-          <w:szCs w:val="21"/>
-        </w:rPr>
-        <w:t>Ligações entre as Views (Navegação)</w:t>
-      </w:r>
-    </w:p>
-    <w:p>
-      <w:pPr>
-        <w:pStyle w:val="PargrafodaLista"/>
-        <w:numPr>
-          <w:ilvl w:val="0"/>
-          <w:numId w:val="7"/>
-        </w:numPr>
-      </w:pPr>
-      <w:r>
-        <w:rPr>
-          <w:sz w:val="21"/>
-          <w:szCs w:val="21"/>
-        </w:rPr>
-        <w:t>Prototipagem de animações sem nenhum código</w:t>
-      </w:r>
-    </w:p>
-    <w:p>
-      <w:pPr>
-        <w:pStyle w:val="Ttulo3"/>
-        <w:ind w:firstLine="720"/>
-        <w:contextualSpacing w:val="0"/>
-      </w:pPr>
-      <w:r>
-        <w:t xml:space="preserve">  Aula 8 –</w:t>
+        <w:t>2</w:t>
       </w:r>
       <w:r>
         <w:t xml:space="preserve"> </w:t>
-      </w:r>
-      <w:r>
-        <w:t xml:space="preserve">Views e Views </w:t>
-      </w:r>
-      <w:proofErr w:type="spellStart"/>
-      <w:r>
-        <w:t>Controllers</w:t>
-      </w:r>
-      <w:proofErr w:type="spellEnd"/>
-    </w:p>
-    <w:p>
-      <w:pPr>
-        <w:pStyle w:val="PargrafodaLista"/>
-        <w:numPr>
-          <w:ilvl w:val="0"/>
-          <w:numId w:val="8"/>
-        </w:numPr>
-      </w:pPr>
-      <w:r>
-        <w:rPr>
-          <w:sz w:val="21"/>
-          <w:szCs w:val="21"/>
-        </w:rPr>
-        <w:t xml:space="preserve">Os </w:t>
-      </w:r>
-      <w:proofErr w:type="spellStart"/>
-      <w:r>
-        <w:rPr>
-          <w:sz w:val="21"/>
-          <w:szCs w:val="21"/>
-        </w:rPr>
-        <w:t>ViewControllers</w:t>
-      </w:r>
-      <w:proofErr w:type="spellEnd"/>
-    </w:p>
-    <w:p>
-      <w:pPr>
-        <w:pStyle w:val="PargrafodaLista"/>
-        <w:numPr>
-          <w:ilvl w:val="0"/>
-          <w:numId w:val="8"/>
-        </w:numPr>
-      </w:pPr>
-      <w:r>
-        <w:rPr>
-          <w:sz w:val="21"/>
-          <w:szCs w:val="21"/>
-        </w:rPr>
-        <w:t xml:space="preserve">O ciclo de vida de um </w:t>
-      </w:r>
-      <w:proofErr w:type="spellStart"/>
-      <w:r>
-        <w:rPr>
-          <w:sz w:val="21"/>
-          <w:szCs w:val="21"/>
-        </w:rPr>
-        <w:t>ViewController</w:t>
-      </w:r>
-      <w:proofErr w:type="spellEnd"/>
-    </w:p>
-    <w:p>
-      <w:pPr>
-        <w:pStyle w:val="PargrafodaLista"/>
-        <w:numPr>
-          <w:ilvl w:val="0"/>
-          <w:numId w:val="8"/>
-        </w:numPr>
-      </w:pPr>
-      <w:r>
-        <w:rPr>
-          <w:sz w:val="21"/>
-          <w:szCs w:val="21"/>
-        </w:rPr>
-        <w:t xml:space="preserve">Principais </w:t>
-      </w:r>
-      <w:proofErr w:type="spellStart"/>
-      <w:r>
-        <w:rPr>
-          <w:sz w:val="21"/>
-          <w:szCs w:val="21"/>
-        </w:rPr>
-        <w:t>ViewControllers</w:t>
-      </w:r>
-      <w:proofErr w:type="spellEnd"/>
-    </w:p>
-    <w:p>
-      <w:pPr>
-        <w:pStyle w:val="PargrafodaLista"/>
-        <w:numPr>
-          <w:ilvl w:val="0"/>
-          <w:numId w:val="8"/>
-        </w:numPr>
-      </w:pPr>
-      <w:r>
-        <w:rPr>
-          <w:sz w:val="21"/>
-          <w:szCs w:val="21"/>
-        </w:rPr>
-        <w:t>As Views</w:t>
-      </w:r>
-    </w:p>
-    <w:p>
-      <w:pPr>
-        <w:pStyle w:val="PargrafodaLista"/>
-        <w:numPr>
-          <w:ilvl w:val="0"/>
-          <w:numId w:val="8"/>
-        </w:numPr>
-      </w:pPr>
-      <w:r>
-        <w:rPr>
-          <w:sz w:val="21"/>
-          <w:szCs w:val="21"/>
-        </w:rPr>
-        <w:t>Os tipos de Views</w:t>
-      </w:r>
-    </w:p>
-    <w:p>
-      <w:pPr>
-        <w:pStyle w:val="PargrafodaLista"/>
-        <w:numPr>
-          <w:ilvl w:val="0"/>
-          <w:numId w:val="8"/>
-        </w:numPr>
-      </w:pPr>
-      <w:r>
-        <w:rPr>
-          <w:sz w:val="21"/>
-          <w:szCs w:val="21"/>
-        </w:rPr>
-        <w:t>O</w:t>
-      </w:r>
-      <w:r>
-        <w:rPr>
-          <w:sz w:val="21"/>
-          <w:szCs w:val="21"/>
-        </w:rPr>
-        <w:t xml:space="preserve"> ciclo de vida de uma View</w:t>
-      </w:r>
-    </w:p>
-    <w:p>
-      <w:pPr>
-        <w:pStyle w:val="Ttulo3"/>
-        <w:ind w:firstLine="720"/>
-        <w:contextualSpacing w:val="0"/>
-      </w:pPr>
-      <w:bookmarkStart w:id="8" w:name="h.amck9ey5mbse" w:colFirst="0" w:colLast="0"/>
-      <w:bookmarkEnd w:id="8"/>
-      <w:r>
-        <w:t xml:space="preserve"> Aula 9 –</w:t>
-      </w:r>
-      <w:r>
-        <w:t xml:space="preserve"> </w:t>
-      </w:r>
-      <w:r>
-        <w:t>Controlando as Views</w:t>
-      </w:r>
-    </w:p>
-    <w:p>
-      <w:pPr>
-        <w:pStyle w:val="PargrafodaLista"/>
-        <w:numPr>
-          <w:ilvl w:val="0"/>
-          <w:numId w:val="9"/>
-        </w:numPr>
-      </w:pPr>
-      <w:r>
-        <w:t xml:space="preserve">Frame versus </w:t>
-      </w:r>
-      <w:proofErr w:type="spellStart"/>
-      <w:r>
-        <w:t>Bounds</w:t>
-      </w:r>
-      <w:proofErr w:type="spellEnd"/>
-    </w:p>
-    <w:p>
-      <w:pPr>
-        <w:pStyle w:val="PargrafodaLista"/>
-        <w:numPr>
-          <w:ilvl w:val="0"/>
-          <w:numId w:val="9"/>
-        </w:numPr>
-      </w:pPr>
-      <w:r>
-        <w:rPr>
-          <w:sz w:val="21"/>
-          <w:szCs w:val="21"/>
-        </w:rPr>
-        <w:t xml:space="preserve">Referenciando elementos do </w:t>
-      </w:r>
-      <w:proofErr w:type="spellStart"/>
-      <w:r>
-        <w:rPr>
-          <w:sz w:val="21"/>
-          <w:szCs w:val="21"/>
-        </w:rPr>
-        <w:t>StoryBoard</w:t>
-      </w:r>
-      <w:proofErr w:type="spellEnd"/>
-      <w:r>
-        <w:rPr>
-          <w:sz w:val="21"/>
-          <w:szCs w:val="21"/>
-        </w:rPr>
-        <w:t xml:space="preserve"> no Código</w:t>
-      </w:r>
-    </w:p>
-    <w:p>
-      <w:pPr>
-        <w:pStyle w:val="PargrafodaLista"/>
-        <w:numPr>
-          <w:ilvl w:val="0"/>
-          <w:numId w:val="9"/>
-        </w:numPr>
-      </w:pPr>
-      <w:r>
-        <w:rPr>
-          <w:sz w:val="21"/>
-          <w:szCs w:val="21"/>
-        </w:rPr>
-        <w:t>Dando ações aos botões</w:t>
-      </w:r>
-    </w:p>
-    <w:p>
-      <w:pPr>
-        <w:pStyle w:val="PargrafodaLista"/>
-        <w:numPr>
-          <w:ilvl w:val="0"/>
-          <w:numId w:val="9"/>
-        </w:numPr>
-      </w:pPr>
-      <w:r>
-        <w:rPr>
-          <w:sz w:val="21"/>
-          <w:szCs w:val="21"/>
-        </w:rPr>
-        <w:t>Animações definitivas usando Swift</w:t>
-      </w:r>
-    </w:p>
-    <w:p>
-      <w:pPr>
-        <w:pStyle w:val="Ttulo3"/>
-        <w:ind w:left="360" w:firstLine="360"/>
-        <w:contextualSpacing w:val="0"/>
-      </w:pPr>
-      <w:r>
-        <w:t>Aula 10 –</w:t>
-      </w:r>
-      <w:r>
-        <w:t xml:space="preserve"> </w:t>
-      </w:r>
-      <w:r>
-        <w:t>Auto Layout</w:t>
-      </w:r>
-    </w:p>
-    <w:p>
-      <w:pPr>
-        <w:numPr>
-          <w:ilvl w:val="0"/>
-          <w:numId w:val="10"/>
-        </w:numPr>
-        <w:contextualSpacing/>
-      </w:pPr>
-      <w:r>
-        <w:rPr>
-          <w:sz w:val="21"/>
-          <w:szCs w:val="21"/>
-        </w:rPr>
-        <w:t xml:space="preserve">O que é </w:t>
-      </w:r>
-      <w:proofErr w:type="spellStart"/>
-      <w:r>
-        <w:rPr>
-          <w:sz w:val="21"/>
-          <w:szCs w:val="21"/>
-        </w:rPr>
-        <w:t>Autolayout</w:t>
-      </w:r>
-      <w:proofErr w:type="spellEnd"/>
-    </w:p>
-    <w:p>
-      <w:pPr>
-        <w:numPr>
-          <w:ilvl w:val="0"/>
-          <w:numId w:val="10"/>
-        </w:numPr>
-        <w:contextualSpacing/>
-      </w:pPr>
-      <w:r>
-        <w:rPr>
-          <w:sz w:val="21"/>
-          <w:szCs w:val="21"/>
-        </w:rPr>
-        <w:t>Desenhando para diversos tamanhos</w:t>
-      </w:r>
-    </w:p>
-    <w:p>
-      <w:pPr>
-        <w:numPr>
-          <w:ilvl w:val="0"/>
-          <w:numId w:val="10"/>
-        </w:numPr>
-        <w:contextualSpacing/>
-      </w:pPr>
-      <w:r>
-        <w:rPr>
-          <w:sz w:val="21"/>
-          <w:szCs w:val="21"/>
-        </w:rPr>
-        <w:t xml:space="preserve">Manipulando </w:t>
-      </w:r>
-      <w:proofErr w:type="spellStart"/>
-      <w:r>
-        <w:rPr>
-          <w:sz w:val="21"/>
-          <w:szCs w:val="21"/>
-        </w:rPr>
-        <w:t>Constraints</w:t>
-      </w:r>
-      <w:proofErr w:type="spellEnd"/>
-    </w:p>
-    <w:p>
-      <w:pPr>
-        <w:numPr>
-          <w:ilvl w:val="0"/>
-          <w:numId w:val="10"/>
-        </w:numPr>
-        <w:contextualSpacing/>
-      </w:pPr>
-      <w:proofErr w:type="spellStart"/>
-      <w:r>
-        <w:rPr>
-          <w:sz w:val="21"/>
-          <w:szCs w:val="21"/>
-        </w:rPr>
-        <w:t>StackViews</w:t>
-      </w:r>
-      <w:proofErr w:type="spellEnd"/>
-    </w:p>
-    <w:p>
-      <w:pPr>
-        <w:pStyle w:val="Ttulo3"/>
-        <w:ind w:firstLine="720"/>
-        <w:contextualSpacing w:val="0"/>
-      </w:pPr>
-      <w:r>
-        <w:t>Aula 11 –</w:t>
-      </w:r>
-      <w:r>
-        <w:t xml:space="preserve"> </w:t>
-      </w:r>
-      <w:r>
-        <w:t xml:space="preserve">Listas com </w:t>
-      </w:r>
-      <w:proofErr w:type="spellStart"/>
-      <w:r>
-        <w:t>UITableView</w:t>
-      </w:r>
-      <w:proofErr w:type="spellEnd"/>
-    </w:p>
-    <w:p>
-      <w:pPr>
-        <w:pStyle w:val="PargrafodaLista"/>
-        <w:numPr>
-          <w:ilvl w:val="0"/>
-          <w:numId w:val="11"/>
-        </w:numPr>
-      </w:pPr>
-      <w:r>
-        <w:rPr>
-          <w:sz w:val="21"/>
-          <w:szCs w:val="21"/>
-        </w:rPr>
-        <w:t xml:space="preserve">As </w:t>
-      </w:r>
-      <w:proofErr w:type="spellStart"/>
-      <w:r>
-        <w:rPr>
-          <w:sz w:val="21"/>
-          <w:szCs w:val="21"/>
-        </w:rPr>
-        <w:t>UITableViews</w:t>
-      </w:r>
-      <w:proofErr w:type="spellEnd"/>
-    </w:p>
-    <w:p>
-      <w:pPr>
-        <w:pStyle w:val="PargrafodaLista"/>
-        <w:numPr>
-          <w:ilvl w:val="0"/>
-          <w:numId w:val="11"/>
-        </w:numPr>
-      </w:pPr>
-      <w:r>
-        <w:rPr>
-          <w:sz w:val="21"/>
-          <w:szCs w:val="21"/>
-        </w:rPr>
-        <w:t xml:space="preserve">Implementando os </w:t>
-      </w:r>
-      <w:proofErr w:type="spellStart"/>
-      <w:r>
-        <w:rPr>
-          <w:sz w:val="21"/>
-          <w:szCs w:val="21"/>
-        </w:rPr>
-        <w:t>delegates</w:t>
-      </w:r>
-      <w:proofErr w:type="spellEnd"/>
-      <w:r>
-        <w:rPr>
-          <w:sz w:val="21"/>
-          <w:szCs w:val="21"/>
-        </w:rPr>
-        <w:t xml:space="preserve"> de uma </w:t>
-      </w:r>
-      <w:proofErr w:type="spellStart"/>
-      <w:r>
-        <w:rPr>
-          <w:sz w:val="21"/>
-          <w:szCs w:val="21"/>
-        </w:rPr>
-        <w:t>UITableView</w:t>
-      </w:r>
-      <w:proofErr w:type="spellEnd"/>
-    </w:p>
-    <w:p>
-      <w:pPr>
-        <w:pStyle w:val="PargrafodaLista"/>
-        <w:numPr>
-          <w:ilvl w:val="0"/>
-          <w:numId w:val="11"/>
-        </w:numPr>
-      </w:pPr>
-      <w:r>
-        <w:rPr>
-          <w:sz w:val="21"/>
-          <w:szCs w:val="21"/>
-        </w:rPr>
-        <w:t xml:space="preserve">Customizando células no </w:t>
-      </w:r>
-      <w:proofErr w:type="spellStart"/>
-      <w:r>
-        <w:rPr>
-          <w:sz w:val="21"/>
-          <w:szCs w:val="21"/>
-        </w:rPr>
-        <w:t>StoryBoard</w:t>
-      </w:r>
-      <w:proofErr w:type="spellEnd"/>
-    </w:p>
-    <w:p>
-      <w:pPr>
-        <w:pStyle w:val="PargrafodaLista"/>
-        <w:numPr>
-          <w:ilvl w:val="0"/>
-          <w:numId w:val="11"/>
-        </w:numPr>
-      </w:pPr>
-      <w:r>
-        <w:rPr>
-          <w:sz w:val="21"/>
-          <w:szCs w:val="21"/>
-        </w:rPr>
-        <w:t>O reuso de células</w:t>
-      </w:r>
-    </w:p>
-    <w:p>
-      <w:pPr>
-        <w:pStyle w:val="PargrafodaLista"/>
-        <w:numPr>
-          <w:ilvl w:val="0"/>
-          <w:numId w:val="11"/>
-        </w:numPr>
-      </w:pPr>
-      <w:r>
-        <w:rPr>
-          <w:sz w:val="21"/>
-          <w:szCs w:val="21"/>
-        </w:rPr>
-        <w:t>Deixando as células com altura dinâmica</w:t>
-      </w:r>
-    </w:p>
-    <w:p>
-      <w:pPr>
-        <w:pStyle w:val="Ttulo3"/>
-        <w:ind w:firstLine="720"/>
-        <w:contextualSpacing w:val="0"/>
-      </w:pPr>
-      <w:r>
-        <w:t>Aula 12 –</w:t>
-      </w:r>
-      <w:r>
-        <w:t xml:space="preserve"> </w:t>
-      </w:r>
-      <w:proofErr w:type="spellStart"/>
-      <w:r>
-        <w:t>Inspectables</w:t>
-      </w:r>
-      <w:proofErr w:type="spellEnd"/>
-      <w:r>
-        <w:t xml:space="preserve"> e </w:t>
-      </w:r>
-      <w:proofErr w:type="spellStart"/>
-      <w:r>
-        <w:t>designables</w:t>
-      </w:r>
-      <w:proofErr w:type="spellEnd"/>
-    </w:p>
-    <w:p>
-      <w:pPr>
-        <w:ind w:left="720"/>
-      </w:pPr>
-    </w:p>
-    <w:p>
-      <w:pPr>
-        <w:numPr>
-          <w:ilvl w:val="0"/>
-          <w:numId w:val="12"/>
-        </w:numPr>
-        <w:contextualSpacing/>
-        <w:rPr>
-          <w:sz w:val="21"/>
-          <w:szCs w:val="21"/>
-        </w:rPr>
-      </w:pPr>
-      <w:r>
-        <w:rPr>
-          <w:sz w:val="21"/>
-          <w:szCs w:val="21"/>
-        </w:rPr>
-        <w:t xml:space="preserve">Reaproveitando as células com </w:t>
-      </w:r>
-      <w:proofErr w:type="spellStart"/>
-      <w:r>
-        <w:rPr>
-          <w:sz w:val="21"/>
-          <w:szCs w:val="21"/>
-        </w:rPr>
-        <w:t>Designables</w:t>
-      </w:r>
-      <w:proofErr w:type="spellEnd"/>
-    </w:p>
-    <w:p>
-      <w:pPr>
-        <w:numPr>
-          <w:ilvl w:val="0"/>
-          <w:numId w:val="12"/>
-        </w:numPr>
-        <w:contextualSpacing/>
-        <w:rPr>
-          <w:sz w:val="21"/>
-          <w:szCs w:val="21"/>
-        </w:rPr>
-      </w:pPr>
-      <w:r>
-        <w:rPr>
-          <w:sz w:val="21"/>
-          <w:szCs w:val="21"/>
-        </w:rPr>
-        <w:t xml:space="preserve">Customizando </w:t>
-      </w:r>
-      <w:proofErr w:type="spellStart"/>
-      <w:r>
-        <w:rPr>
-          <w:sz w:val="21"/>
-          <w:szCs w:val="21"/>
-        </w:rPr>
-        <w:t>views</w:t>
-      </w:r>
-      <w:proofErr w:type="spellEnd"/>
-      <w:r>
-        <w:rPr>
-          <w:sz w:val="21"/>
-          <w:szCs w:val="21"/>
-        </w:rPr>
-        <w:t xml:space="preserve"> pelo Interface </w:t>
-      </w:r>
-      <w:proofErr w:type="spellStart"/>
-      <w:r>
-        <w:rPr>
-          <w:sz w:val="21"/>
-          <w:szCs w:val="21"/>
-        </w:rPr>
-        <w:t>Builder</w:t>
-      </w:r>
-      <w:proofErr w:type="spellEnd"/>
-      <w:r>
-        <w:rPr>
-          <w:sz w:val="21"/>
-          <w:szCs w:val="21"/>
-        </w:rPr>
-        <w:t xml:space="preserve"> usando </w:t>
-      </w:r>
-      <w:proofErr w:type="spellStart"/>
-      <w:r>
-        <w:rPr>
-          <w:sz w:val="21"/>
-          <w:szCs w:val="21"/>
-        </w:rPr>
-        <w:t>Inspectables</w:t>
-      </w:r>
-      <w:proofErr w:type="spellEnd"/>
-    </w:p>
-    <w:p/>
-    <w:p>
-      <w:pPr>
-        <w:pStyle w:val="Ttulo2"/>
-        <w:contextualSpacing w:val="0"/>
-      </w:pPr>
-      <w:bookmarkStart w:id="9" w:name="h.3lnfn7cm8hgm" w:colFirst="0" w:colLast="0"/>
-      <w:bookmarkEnd w:id="9"/>
-      <w:r>
-        <w:t>Unidade 5 – Integrando com serviços web (camada Model)</w:t>
-      </w:r>
-    </w:p>
-    <w:p>
-      <w:pPr>
-        <w:pStyle w:val="Ttulo3"/>
-        <w:contextualSpacing w:val="0"/>
-      </w:pPr>
-      <w:bookmarkStart w:id="10" w:name="h.fdi9iudl9452" w:colFirst="0" w:colLast="0"/>
-      <w:bookmarkEnd w:id="10"/>
-      <w:r>
-        <w:rPr>
-          <w:sz w:val="36"/>
-          <w:szCs w:val="36"/>
-        </w:rPr>
-        <w:t xml:space="preserve">     </w:t>
-      </w:r>
-      <w:r>
-        <w:rPr>
-          <w:sz w:val="36"/>
-          <w:szCs w:val="36"/>
-        </w:rPr>
-        <w:tab/>
       </w:r>
       <w:r>
         <w:rPr>
           <w:sz w:val="27"/>
           <w:szCs w:val="27"/>
         </w:rPr>
-        <w:t>Aula 13</w:t>
-      </w:r>
-      <w:r>
-        <w:t xml:space="preserve"> </w:t>
+        <w:t xml:space="preserve">– </w:t>
       </w:r>
       <w:r>
         <w:rPr>
           <w:sz w:val="27"/>
           <w:szCs w:val="27"/>
         </w:rPr>
-        <w:t>- Networking</w:t>
-      </w:r>
-    </w:p>
-    <w:p>
-      <w:pPr>
-        <w:pStyle w:val="PargrafodaLista"/>
-        <w:numPr>
-          <w:ilvl w:val="0"/>
-          <w:numId w:val="13"/>
-        </w:numPr>
-      </w:pPr>
-      <w:r>
-        <w:t>Entendendo o protocolo HTTP</w:t>
-      </w:r>
-    </w:p>
-    <w:p>
-      <w:pPr>
-        <w:pStyle w:val="PargrafodaLista"/>
-        <w:numPr>
-          <w:ilvl w:val="0"/>
-          <w:numId w:val="13"/>
-        </w:numPr>
-      </w:pPr>
-      <w:r>
-        <w:t>A camada Service</w:t>
-      </w:r>
-    </w:p>
-    <w:p>
-      <w:pPr>
-        <w:pStyle w:val="PargrafodaLista"/>
-        <w:numPr>
-          <w:ilvl w:val="0"/>
-          <w:numId w:val="13"/>
-        </w:numPr>
-      </w:pPr>
-      <w:proofErr w:type="spellStart"/>
-      <w:r>
-        <w:t>Resftull</w:t>
-      </w:r>
-      <w:proofErr w:type="spellEnd"/>
-    </w:p>
-    <w:p>
-      <w:pPr>
-        <w:pStyle w:val="PargrafodaLista"/>
-        <w:numPr>
-          <w:ilvl w:val="0"/>
-          <w:numId w:val="13"/>
-        </w:numPr>
-      </w:pPr>
-      <w:r>
-        <w:t xml:space="preserve">Consumindo uma </w:t>
-      </w:r>
-      <w:proofErr w:type="spellStart"/>
-      <w:r>
-        <w:t>api</w:t>
-      </w:r>
-      <w:proofErr w:type="spellEnd"/>
+        <w:t>Mídia (sons)</w:t>
+      </w:r>
     </w:p>
     <w:p>
       <w:pPr>
         <w:pStyle w:val="Ttulo3"/>
         <w:ind w:firstLine="720"/>
         <w:contextualSpacing w:val="0"/>
-      </w:pPr>
-      <w:r>
         <w:rPr>
           <w:sz w:val="27"/>
           <w:szCs w:val="27"/>
         </w:rPr>
-        <w:t>Aula 14</w:t>
-      </w:r>
-      <w:r>
-        <w:t xml:space="preserve"> </w:t>
-      </w:r>
-      <w:r>
-        <w:rPr>
-          <w:sz w:val="27"/>
-          <w:szCs w:val="27"/>
-        </w:rPr>
-        <w:t>– Manipulando dados obtidos pela rede</w:t>
+      </w:pPr>
+    </w:p>
+    <w:p/>
+    <w:p/>
+    <w:p>
+      <w:pPr>
+        <w:pStyle w:val="Ttulo2"/>
+        <w:contextualSpacing w:val="0"/>
+      </w:pPr>
+      <w:bookmarkStart w:id="10" w:name="h.7isln24i9zxp" w:colFirst="0" w:colLast="0"/>
+      <w:bookmarkEnd w:id="10"/>
+      <w:r>
+        <w:t xml:space="preserve">Apêndice 1 </w:t>
+      </w:r>
+      <w:r>
+        <w:t>–</w:t>
+      </w:r>
+      <w:r>
+        <w:t xml:space="preserve"> Swift</w:t>
+      </w:r>
+      <w:r>
+        <w:t xml:space="preserve"> – Guia de referência</w:t>
       </w:r>
     </w:p>
     <w:p>
       <w:pPr>
-        <w:pStyle w:val="PargrafodaLista"/>
-        <w:numPr>
-          <w:ilvl w:val="0"/>
-          <w:numId w:val="13"/>
-        </w:numPr>
-      </w:pPr>
-      <w:r>
-        <w:t xml:space="preserve">A biblioteca </w:t>
-      </w:r>
-      <w:proofErr w:type="spellStart"/>
-      <w:r>
-        <w:t>Alamofire</w:t>
-      </w:r>
-      <w:proofErr w:type="spellEnd"/>
-    </w:p>
-    <w:p>
-      <w:pPr>
-        <w:pStyle w:val="PargrafodaLista"/>
-        <w:numPr>
-          <w:ilvl w:val="0"/>
-          <w:numId w:val="13"/>
-        </w:numPr>
-      </w:pPr>
-      <w:r>
-        <w:t xml:space="preserve">Consumindo uma </w:t>
-      </w:r>
-      <w:proofErr w:type="spellStart"/>
-      <w:r>
-        <w:t>api</w:t>
-      </w:r>
-      <w:proofErr w:type="spellEnd"/>
-      <w:r>
-        <w:t xml:space="preserve"> usando </w:t>
-      </w:r>
-      <w:proofErr w:type="spellStart"/>
-      <w:r>
-        <w:t>Alamofire</w:t>
-      </w:r>
-      <w:proofErr w:type="spellEnd"/>
-    </w:p>
-    <w:p>
-      <w:pPr>
-        <w:pStyle w:val="PargrafodaLista"/>
-        <w:numPr>
-          <w:ilvl w:val="0"/>
-          <w:numId w:val="13"/>
-        </w:numPr>
-      </w:pPr>
-      <w:r>
-        <w:t>Entendendo o JSON</w:t>
-      </w:r>
-    </w:p>
-    <w:p>
-      <w:pPr>
-        <w:pStyle w:val="PargrafodaLista"/>
-        <w:numPr>
-          <w:ilvl w:val="0"/>
-          <w:numId w:val="13"/>
-        </w:numPr>
-      </w:pPr>
-      <w:r>
-        <w:t xml:space="preserve">A biblioteca </w:t>
-      </w:r>
-      <w:proofErr w:type="spellStart"/>
-      <w:r>
-        <w:t>ObjectMapper</w:t>
-      </w:r>
-      <w:proofErr w:type="spellEnd"/>
-    </w:p>
-    <w:p>
-      <w:pPr>
-        <w:pStyle w:val="PargrafodaLista"/>
-        <w:numPr>
-          <w:ilvl w:val="0"/>
-          <w:numId w:val="13"/>
-        </w:numPr>
-      </w:pPr>
-      <w:r>
-        <w:t xml:space="preserve">Criando models mapeáveis com a </w:t>
-      </w:r>
-      <w:proofErr w:type="spellStart"/>
-      <w:r>
-        <w:t>ObjectMapper</w:t>
-      </w:r>
-      <w:proofErr w:type="spellEnd"/>
-    </w:p>
-    <w:p>
-      <w:pPr>
         <w:pStyle w:val="Ttulo2"/>
         <w:contextualSpacing w:val="0"/>
       </w:pPr>
-      <w:bookmarkStart w:id="11" w:name="h.7isln24i9zxp" w:colFirst="0" w:colLast="0"/>
-      <w:bookmarkEnd w:id="11"/>
-      <w:r>
-        <w:t>Apêndice 1 - Swift</w:t>
+      <w:r>
+        <w:t xml:space="preserve">Apêndice 2 – </w:t>
+      </w:r>
+      <w:proofErr w:type="spellStart"/>
+      <w:r>
+        <w:t>Guidelines</w:t>
+      </w:r>
+      <w:proofErr w:type="spellEnd"/>
+      <w:r>
+        <w:t xml:space="preserve"> de interface</w:t>
       </w:r>
     </w:p>
-    <w:p>
-      <w:pPr>
-        <w:pStyle w:val="Ttulo2"/>
-        <w:contextualSpacing w:val="0"/>
-      </w:pPr>
-      <w:r>
-        <w:t xml:space="preserve">Apêndice 2 – </w:t>
-      </w:r>
-      <w:proofErr w:type="spellStart"/>
-      <w:r>
-        <w:t>Guidelines</w:t>
-      </w:r>
-      <w:proofErr w:type="spellEnd"/>
-      <w:r>
-        <w:t xml:space="preserve"> de interface</w:t>
-      </w:r>
-    </w:p>
-    <w:p>
-      <w:pPr>
-        <w:pStyle w:val="Ttulo2"/>
-        <w:contextualSpacing w:val="0"/>
-      </w:pPr>
-      <w:r>
-        <w:t>Apêndice 3 – Guia de distribuição do aplicativo</w:t>
-      </w:r>
-    </w:p>
-    <w:p>
-      <w:bookmarkStart w:id="12" w:name="_GoBack"/>
-      <w:bookmarkEnd w:id="12"/>
-    </w:p>
+    <w:p/>
     <w:sectPr>
       <w:pgSz w:w="11900" w:h="16840"/>
       <w:pgMar w:top="1417" w:right="1701" w:bottom="1417" w:left="1701" w:header="708" w:footer="708" w:gutter="0"/>
@@ -1704,6 +666,119 @@
 <file path=word/numbering.xml><?xml version="1.0" encoding="utf-8"?>
 <w:numbering xmlns:wpc="http://schemas.microsoft.com/office/word/2010/wordprocessingCanvas" xmlns:mo="http://schemas.microsoft.com/office/mac/office/2008/main" xmlns:mc="http://schemas.openxmlformats.org/markup-compatibility/2006" xmlns:mv="urn:schemas-microsoft-com:mac:vml" xmlns:o="urn:schemas-microsoft-com:office:office" xmlns:r="http://schemas.openxmlformats.org/officeDocument/2006/relationships" xmlns:m="http://schemas.openxmlformats.org/officeDocument/2006/math" xmlns:v="urn:schemas-microsoft-com:vml" xmlns:wp14="http://schemas.microsoft.com/office/word/2010/wordprocessingDrawing" xmlns:wp="http://schemas.openxmlformats.org/drawingml/2006/wordprocessingDrawing" xmlns:w10="urn:schemas-microsoft-com:office:word" xmlns:w="http://schemas.openxmlformats.org/wordprocessingml/2006/main" xmlns:w14="http://schemas.microsoft.com/office/word/2010/wordml" xmlns:w15="http://schemas.microsoft.com/office/word/2012/wordml" xmlns:wpg="http://schemas.microsoft.com/office/word/2010/wordprocessingGroup" xmlns:wpi="http://schemas.microsoft.com/office/word/2010/wordprocessingInk" xmlns:wne="http://schemas.microsoft.com/office/word/2006/wordml" xmlns:wps="http://schemas.microsoft.com/office/word/2010/wordprocessingShape" mc:Ignorable="w14 w15 wp14">
   <w:abstractNum w:abstractNumId="0">
+    <w:nsid w:val="051C44A5"/>
+    <w:multiLevelType w:val="hybridMultilevel"/>
+    <w:tmpl w:val="7EF4D184"/>
+    <w:lvl w:ilvl="0" w:tplc="04160001">
+      <w:start w:val="1"/>
+      <w:numFmt w:val="bullet"/>
+      <w:lvlText w:val=""/>
+      <w:lvlJc w:val="left"/>
+      <w:pPr>
+        <w:ind w:left="2880" w:hanging="360"/>
+      </w:pPr>
+      <w:rPr>
+        <w:rFonts w:ascii="Symbol" w:hAnsi="Symbol" w:hint="default"/>
+      </w:rPr>
+    </w:lvl>
+    <w:lvl w:ilvl="1" w:tplc="04160003">
+      <w:start w:val="1"/>
+      <w:numFmt w:val="bullet"/>
+      <w:lvlText w:val="o"/>
+      <w:lvlJc w:val="left"/>
+      <w:pPr>
+        <w:ind w:left="3600" w:hanging="360"/>
+      </w:pPr>
+      <w:rPr>
+        <w:rFonts w:ascii="Courier New" w:hAnsi="Courier New" w:cs="Courier New" w:hint="default"/>
+      </w:rPr>
+    </w:lvl>
+    <w:lvl w:ilvl="2" w:tplc="04160005" w:tentative="1">
+      <w:start w:val="1"/>
+      <w:numFmt w:val="bullet"/>
+      <w:lvlText w:val=""/>
+      <w:lvlJc w:val="left"/>
+      <w:pPr>
+        <w:ind w:left="4320" w:hanging="360"/>
+      </w:pPr>
+      <w:rPr>
+        <w:rFonts w:ascii="Wingdings" w:hAnsi="Wingdings" w:hint="default"/>
+      </w:rPr>
+    </w:lvl>
+    <w:lvl w:ilvl="3" w:tplc="04160001" w:tentative="1">
+      <w:start w:val="1"/>
+      <w:numFmt w:val="bullet"/>
+      <w:lvlText w:val=""/>
+      <w:lvlJc w:val="left"/>
+      <w:pPr>
+        <w:ind w:left="5040" w:hanging="360"/>
+      </w:pPr>
+      <w:rPr>
+        <w:rFonts w:ascii="Symbol" w:hAnsi="Symbol" w:hint="default"/>
+      </w:rPr>
+    </w:lvl>
+    <w:lvl w:ilvl="4" w:tplc="04160003" w:tentative="1">
+      <w:start w:val="1"/>
+      <w:numFmt w:val="bullet"/>
+      <w:lvlText w:val="o"/>
+      <w:lvlJc w:val="left"/>
+      <w:pPr>
+        <w:ind w:left="5760" w:hanging="360"/>
+      </w:pPr>
+      <w:rPr>
+        <w:rFonts w:ascii="Courier New" w:hAnsi="Courier New" w:cs="Courier New" w:hint="default"/>
+      </w:rPr>
+    </w:lvl>
+    <w:lvl w:ilvl="5" w:tplc="04160005" w:tentative="1">
+      <w:start w:val="1"/>
+      <w:numFmt w:val="bullet"/>
+      <w:lvlText w:val=""/>
+      <w:lvlJc w:val="left"/>
+      <w:pPr>
+        <w:ind w:left="6480" w:hanging="360"/>
+      </w:pPr>
+      <w:rPr>
+        <w:rFonts w:ascii="Wingdings" w:hAnsi="Wingdings" w:hint="default"/>
+      </w:rPr>
+    </w:lvl>
+    <w:lvl w:ilvl="6" w:tplc="04160001" w:tentative="1">
+      <w:start w:val="1"/>
+      <w:numFmt w:val="bullet"/>
+      <w:lvlText w:val=""/>
+      <w:lvlJc w:val="left"/>
+      <w:pPr>
+        <w:ind w:left="7200" w:hanging="360"/>
+      </w:pPr>
+      <w:rPr>
+        <w:rFonts w:ascii="Symbol" w:hAnsi="Symbol" w:hint="default"/>
+      </w:rPr>
+    </w:lvl>
+    <w:lvl w:ilvl="7" w:tplc="04160003" w:tentative="1">
+      <w:start w:val="1"/>
+      <w:numFmt w:val="bullet"/>
+      <w:lvlText w:val="o"/>
+      <w:lvlJc w:val="left"/>
+      <w:pPr>
+        <w:ind w:left="7920" w:hanging="360"/>
+      </w:pPr>
+      <w:rPr>
+        <w:rFonts w:ascii="Courier New" w:hAnsi="Courier New" w:cs="Courier New" w:hint="default"/>
+      </w:rPr>
+    </w:lvl>
+    <w:lvl w:ilvl="8" w:tplc="04160005" w:tentative="1">
+      <w:start w:val="1"/>
+      <w:numFmt w:val="bullet"/>
+      <w:lvlText w:val=""/>
+      <w:lvlJc w:val="left"/>
+      <w:pPr>
+        <w:ind w:left="8640" w:hanging="360"/>
+      </w:pPr>
+      <w:rPr>
+        <w:rFonts w:ascii="Wingdings" w:hAnsi="Wingdings" w:hint="default"/>
+      </w:rPr>
+    </w:lvl>
+  </w:abstractNum>
+  <w:abstractNum w:abstractNumId="1">
     <w:nsid w:val="08345B61"/>
     <w:multiLevelType w:val="hybridMultilevel"/>
     <w:tmpl w:val="B12ED21C"/>
@@ -1816,7 +891,7 @@
       </w:rPr>
     </w:lvl>
   </w:abstractNum>
-  <w:abstractNum w:abstractNumId="1">
+  <w:abstractNum w:abstractNumId="2">
     <w:nsid w:val="0AED5C81"/>
     <w:multiLevelType w:val="hybridMultilevel"/>
     <w:tmpl w:val="00BA552C"/>
@@ -1929,7 +1004,7 @@
       </w:rPr>
     </w:lvl>
   </w:abstractNum>
-  <w:abstractNum w:abstractNumId="2">
+  <w:abstractNum w:abstractNumId="3">
     <w:nsid w:val="0B64340B"/>
     <w:multiLevelType w:val="hybridMultilevel"/>
     <w:tmpl w:val="763A1E48"/>
@@ -2042,7 +1117,7 @@
       </w:rPr>
     </w:lvl>
   </w:abstractNum>
-  <w:abstractNum w:abstractNumId="3">
+  <w:abstractNum w:abstractNumId="4">
     <w:nsid w:val="201F7F23"/>
     <w:multiLevelType w:val="hybridMultilevel"/>
     <w:tmpl w:val="505AFFD2"/>
@@ -2155,7 +1230,7 @@
       </w:rPr>
     </w:lvl>
   </w:abstractNum>
-  <w:abstractNum w:abstractNumId="4">
+  <w:abstractNum w:abstractNumId="5">
     <w:nsid w:val="22636B93"/>
     <w:multiLevelType w:val="hybridMultilevel"/>
     <w:tmpl w:val="6234CEA0"/>
@@ -2268,7 +1343,7 @@
       </w:rPr>
     </w:lvl>
   </w:abstractNum>
-  <w:abstractNum w:abstractNumId="5">
+  <w:abstractNum w:abstractNumId="6">
     <w:nsid w:val="2A123951"/>
     <w:multiLevelType w:val="hybridMultilevel"/>
     <w:tmpl w:val="331E6788"/>
@@ -2381,7 +1456,120 @@
       </w:rPr>
     </w:lvl>
   </w:abstractNum>
-  <w:abstractNum w:abstractNumId="6">
+  <w:abstractNum w:abstractNumId="7">
+    <w:nsid w:val="342A7999"/>
+    <w:multiLevelType w:val="hybridMultilevel"/>
+    <w:tmpl w:val="79DEBBBC"/>
+    <w:lvl w:ilvl="0" w:tplc="04160001">
+      <w:start w:val="1"/>
+      <w:numFmt w:val="bullet"/>
+      <w:lvlText w:val=""/>
+      <w:lvlJc w:val="left"/>
+      <w:pPr>
+        <w:ind w:left="2880" w:hanging="360"/>
+      </w:pPr>
+      <w:rPr>
+        <w:rFonts w:ascii="Symbol" w:hAnsi="Symbol" w:hint="default"/>
+      </w:rPr>
+    </w:lvl>
+    <w:lvl w:ilvl="1" w:tplc="0416000F">
+      <w:start w:val="1"/>
+      <w:numFmt w:val="decimal"/>
+      <w:lvlText w:val="%2."/>
+      <w:lvlJc w:val="left"/>
+      <w:pPr>
+        <w:ind w:left="3600" w:hanging="360"/>
+      </w:pPr>
+      <w:rPr>
+        <w:rFonts w:hint="default"/>
+      </w:rPr>
+    </w:lvl>
+    <w:lvl w:ilvl="2" w:tplc="04160005" w:tentative="1">
+      <w:start w:val="1"/>
+      <w:numFmt w:val="bullet"/>
+      <w:lvlText w:val=""/>
+      <w:lvlJc w:val="left"/>
+      <w:pPr>
+        <w:ind w:left="4320" w:hanging="360"/>
+      </w:pPr>
+      <w:rPr>
+        <w:rFonts w:ascii="Wingdings" w:hAnsi="Wingdings" w:hint="default"/>
+      </w:rPr>
+    </w:lvl>
+    <w:lvl w:ilvl="3" w:tplc="04160001" w:tentative="1">
+      <w:start w:val="1"/>
+      <w:numFmt w:val="bullet"/>
+      <w:lvlText w:val=""/>
+      <w:lvlJc w:val="left"/>
+      <w:pPr>
+        <w:ind w:left="5040" w:hanging="360"/>
+      </w:pPr>
+      <w:rPr>
+        <w:rFonts w:ascii="Symbol" w:hAnsi="Symbol" w:hint="default"/>
+      </w:rPr>
+    </w:lvl>
+    <w:lvl w:ilvl="4" w:tplc="04160003" w:tentative="1">
+      <w:start w:val="1"/>
+      <w:numFmt w:val="bullet"/>
+      <w:lvlText w:val="o"/>
+      <w:lvlJc w:val="left"/>
+      <w:pPr>
+        <w:ind w:left="5760" w:hanging="360"/>
+      </w:pPr>
+      <w:rPr>
+        <w:rFonts w:ascii="Courier New" w:hAnsi="Courier New" w:cs="Courier New" w:hint="default"/>
+      </w:rPr>
+    </w:lvl>
+    <w:lvl w:ilvl="5" w:tplc="04160005" w:tentative="1">
+      <w:start w:val="1"/>
+      <w:numFmt w:val="bullet"/>
+      <w:lvlText w:val=""/>
+      <w:lvlJc w:val="left"/>
+      <w:pPr>
+        <w:ind w:left="6480" w:hanging="360"/>
+      </w:pPr>
+      <w:rPr>
+        <w:rFonts w:ascii="Wingdings" w:hAnsi="Wingdings" w:hint="default"/>
+      </w:rPr>
+    </w:lvl>
+    <w:lvl w:ilvl="6" w:tplc="04160001" w:tentative="1">
+      <w:start w:val="1"/>
+      <w:numFmt w:val="bullet"/>
+      <w:lvlText w:val=""/>
+      <w:lvlJc w:val="left"/>
+      <w:pPr>
+        <w:ind w:left="7200" w:hanging="360"/>
+      </w:pPr>
+      <w:rPr>
+        <w:rFonts w:ascii="Symbol" w:hAnsi="Symbol" w:hint="default"/>
+      </w:rPr>
+    </w:lvl>
+    <w:lvl w:ilvl="7" w:tplc="04160003" w:tentative="1">
+      <w:start w:val="1"/>
+      <w:numFmt w:val="bullet"/>
+      <w:lvlText w:val="o"/>
+      <w:lvlJc w:val="left"/>
+      <w:pPr>
+        <w:ind w:left="7920" w:hanging="360"/>
+      </w:pPr>
+      <w:rPr>
+        <w:rFonts w:ascii="Courier New" w:hAnsi="Courier New" w:cs="Courier New" w:hint="default"/>
+      </w:rPr>
+    </w:lvl>
+    <w:lvl w:ilvl="8" w:tplc="04160005" w:tentative="1">
+      <w:start w:val="1"/>
+      <w:numFmt w:val="bullet"/>
+      <w:lvlText w:val=""/>
+      <w:lvlJc w:val="left"/>
+      <w:pPr>
+        <w:ind w:left="8640" w:hanging="360"/>
+      </w:pPr>
+      <w:rPr>
+        <w:rFonts w:ascii="Wingdings" w:hAnsi="Wingdings" w:hint="default"/>
+      </w:rPr>
+    </w:lvl>
+  </w:abstractNum>
+  <w:abstractNum w:abstractNumId="8">
     <w:nsid w:val="36ED6C1C"/>
     <w:multiLevelType w:val="multilevel"/>
     <w:tmpl w:val="5AB09A46"/>
@@ -2500,7 +1688,7 @@
       </w:rPr>
     </w:lvl>
   </w:abstractNum>
-  <w:abstractNum w:abstractNumId="7">
+  <w:abstractNum w:abstractNumId="9">
     <w:nsid w:val="46211CEB"/>
     <w:multiLevelType w:val="hybridMultilevel"/>
     <w:tmpl w:val="3808F88A"/>
@@ -2613,7 +1801,7 @@
       </w:rPr>
     </w:lvl>
   </w:abstractNum>
-  <w:abstractNum w:abstractNumId="8">
+  <w:abstractNum w:abstractNumId="10">
     <w:nsid w:val="503953EA"/>
     <w:multiLevelType w:val="hybridMultilevel"/>
     <w:tmpl w:val="DE062F52"/>
@@ -2726,7 +1914,7 @@
       </w:rPr>
     </w:lvl>
   </w:abstractNum>
-  <w:abstractNum w:abstractNumId="9">
+  <w:abstractNum w:abstractNumId="11">
     <w:nsid w:val="51D51FF9"/>
     <w:multiLevelType w:val="hybridMultilevel"/>
     <w:tmpl w:val="9CF62142"/>
@@ -2839,7 +2027,7 @@
       </w:rPr>
     </w:lvl>
   </w:abstractNum>
-  <w:abstractNum w:abstractNumId="10">
+  <w:abstractNum w:abstractNumId="12">
     <w:nsid w:val="59612C9B"/>
     <w:multiLevelType w:val="hybridMultilevel"/>
     <w:tmpl w:val="EE62E2BC"/>
@@ -2952,7 +2140,7 @@
       </w:rPr>
     </w:lvl>
   </w:abstractNum>
-  <w:abstractNum w:abstractNumId="11">
+  <w:abstractNum w:abstractNumId="13">
     <w:nsid w:val="5B3B416D"/>
     <w:multiLevelType w:val="hybridMultilevel"/>
     <w:tmpl w:val="877ADEB8"/>
@@ -3065,7 +2253,120 @@
       </w:rPr>
     </w:lvl>
   </w:abstractNum>
-  <w:abstractNum w:abstractNumId="12">
+  <w:abstractNum w:abstractNumId="14">
+    <w:nsid w:val="5E633A2F"/>
+    <w:multiLevelType w:val="hybridMultilevel"/>
+    <w:tmpl w:val="D5F6F608"/>
+    <w:lvl w:ilvl="0" w:tplc="04160001">
+      <w:start w:val="1"/>
+      <w:numFmt w:val="bullet"/>
+      <w:lvlText w:val=""/>
+      <w:lvlJc w:val="left"/>
+      <w:pPr>
+        <w:ind w:left="1428" w:hanging="360"/>
+      </w:pPr>
+      <w:rPr>
+        <w:rFonts w:ascii="Symbol" w:hAnsi="Symbol" w:hint="default"/>
+      </w:rPr>
+    </w:lvl>
+    <w:lvl w:ilvl="1" w:tplc="04160001">
+      <w:start w:val="1"/>
+      <w:numFmt w:val="bullet"/>
+      <w:lvlText w:val=""/>
+      <w:lvlJc w:val="left"/>
+      <w:pPr>
+        <w:ind w:left="2148" w:hanging="360"/>
+      </w:pPr>
+      <w:rPr>
+        <w:rFonts w:ascii="Symbol" w:hAnsi="Symbol" w:hint="default"/>
+      </w:rPr>
+    </w:lvl>
+    <w:lvl w:ilvl="2" w:tplc="04160005" w:tentative="1">
+      <w:start w:val="1"/>
+      <w:numFmt w:val="bullet"/>
+      <w:lvlText w:val=""/>
+      <w:lvlJc w:val="left"/>
+      <w:pPr>
+        <w:ind w:left="2868" w:hanging="360"/>
+      </w:pPr>
+      <w:rPr>
+        <w:rFonts w:ascii="Wingdings" w:hAnsi="Wingdings" w:hint="default"/>
+      </w:rPr>
+    </w:lvl>
+    <w:lvl w:ilvl="3" w:tplc="04160001" w:tentative="1">
+      <w:start w:val="1"/>
+      <w:numFmt w:val="bullet"/>
+      <w:lvlText w:val=""/>
+      <w:lvlJc w:val="left"/>
+      <w:pPr>
+        <w:ind w:left="3588" w:hanging="360"/>
+      </w:pPr>
+      <w:rPr>
+        <w:rFonts w:ascii="Symbol" w:hAnsi="Symbol" w:hint="default"/>
+      </w:rPr>
+    </w:lvl>
+    <w:lvl w:ilvl="4" w:tplc="04160003" w:tentative="1">
+      <w:start w:val="1"/>
+      <w:numFmt w:val="bullet"/>
+      <w:lvlText w:val="o"/>
+      <w:lvlJc w:val="left"/>
+      <w:pPr>
+        <w:ind w:left="4308" w:hanging="360"/>
+      </w:pPr>
+      <w:rPr>
+        <w:rFonts w:ascii="Courier New" w:hAnsi="Courier New" w:cs="Courier New" w:hint="default"/>
+      </w:rPr>
+    </w:lvl>
+    <w:lvl w:ilvl="5" w:tplc="04160005" w:tentative="1">
+      <w:start w:val="1"/>
+      <w:numFmt w:val="bullet"/>
+      <w:lvlText w:val=""/>
+      <w:lvlJc w:val="left"/>
+      <w:pPr>
+        <w:ind w:left="5028" w:hanging="360"/>
+      </w:pPr>
+      <w:rPr>
+        <w:rFonts w:ascii="Wingdings" w:hAnsi="Wingdings" w:hint="default"/>
+      </w:rPr>
+    </w:lvl>
+    <w:lvl w:ilvl="6" w:tplc="04160001" w:tentative="1">
+      <w:start w:val="1"/>
+      <w:numFmt w:val="bullet"/>
+      <w:lvlText w:val=""/>
+      <w:lvlJc w:val="left"/>
+      <w:pPr>
+        <w:ind w:left="5748" w:hanging="360"/>
+      </w:pPr>
+      <w:rPr>
+        <w:rFonts w:ascii="Symbol" w:hAnsi="Symbol" w:hint="default"/>
+      </w:rPr>
+    </w:lvl>
+    <w:lvl w:ilvl="7" w:tplc="04160003" w:tentative="1">
+      <w:start w:val="1"/>
+      <w:numFmt w:val="bullet"/>
+      <w:lvlText w:val="o"/>
+      <w:lvlJc w:val="left"/>
+      <w:pPr>
+        <w:ind w:left="6468" w:hanging="360"/>
+      </w:pPr>
+      <w:rPr>
+        <w:rFonts w:ascii="Courier New" w:hAnsi="Courier New" w:cs="Courier New" w:hint="default"/>
+      </w:rPr>
+    </w:lvl>
+    <w:lvl w:ilvl="8" w:tplc="04160005" w:tentative="1">
+      <w:start w:val="1"/>
+      <w:numFmt w:val="bullet"/>
+      <w:lvlText w:val=""/>
+      <w:lvlJc w:val="left"/>
+      <w:pPr>
+        <w:ind w:left="7188" w:hanging="360"/>
+      </w:pPr>
+      <w:rPr>
+        <w:rFonts w:ascii="Wingdings" w:hAnsi="Wingdings" w:hint="default"/>
+      </w:rPr>
+    </w:lvl>
+  </w:abstractNum>
+  <w:abstractNum w:abstractNumId="15">
     <w:nsid w:val="6AA171D3"/>
     <w:multiLevelType w:val="hybridMultilevel"/>
     <w:tmpl w:val="F1944A04"/>
@@ -3179,43 +2480,52 @@
     </w:lvl>
   </w:abstractNum>
   <w:num w:numId="1">
+    <w:abstractNumId w:val="8"/>
+  </w:num>
+  <w:num w:numId="2">
+    <w:abstractNumId w:val="15"/>
+  </w:num>
+  <w:num w:numId="3">
+    <w:abstractNumId w:val="13"/>
+  </w:num>
+  <w:num w:numId="4">
+    <w:abstractNumId w:val="3"/>
+  </w:num>
+  <w:num w:numId="5">
+    <w:abstractNumId w:val="10"/>
+  </w:num>
+  <w:num w:numId="6">
+    <w:abstractNumId w:val="11"/>
+  </w:num>
+  <w:num w:numId="7">
+    <w:abstractNumId w:val="4"/>
+  </w:num>
+  <w:num w:numId="8">
+    <w:abstractNumId w:val="9"/>
+  </w:num>
+  <w:num w:numId="9">
+    <w:abstractNumId w:val="1"/>
+  </w:num>
+  <w:num w:numId="10">
     <w:abstractNumId w:val="6"/>
   </w:num>
-  <w:num w:numId="2">
+  <w:num w:numId="11">
     <w:abstractNumId w:val="12"/>
   </w:num>
-  <w:num w:numId="3">
-    <w:abstractNumId w:val="11"/>
+  <w:num w:numId="12">
+    <w:abstractNumId w:val="5"/>
   </w:num>
-  <w:num w:numId="4">
+  <w:num w:numId="13">
     <w:abstractNumId w:val="2"/>
   </w:num>
-  <w:num w:numId="5">
-    <w:abstractNumId w:val="8"/>
+  <w:num w:numId="14">
+    <w:abstractNumId w:val="0"/>
   </w:num>
-  <w:num w:numId="6">
-    <w:abstractNumId w:val="9"/>
-  </w:num>
-  <w:num w:numId="7">
-    <w:abstractNumId w:val="3"/>
-  </w:num>
-  <w:num w:numId="8">
+  <w:num w:numId="15">
     <w:abstractNumId w:val="7"/>
   </w:num>
-  <w:num w:numId="9">
-    <w:abstractNumId w:val="0"/>
-  </w:num>
-  <w:num w:numId="10">
-    <w:abstractNumId w:val="5"/>
-  </w:num>
-  <w:num w:numId="11">
-    <w:abstractNumId w:val="10"/>
-  </w:num>
-  <w:num w:numId="12">
-    <w:abstractNumId w:val="4"/>
-  </w:num>
-  <w:num w:numId="13">
-    <w:abstractNumId w:val="1"/>
+  <w:num w:numId="16">
+    <w:abstractNumId w:val="14"/>
   </w:num>
 </w:numbering>
 </file>

</xml_diff>